<commit_message>
Cambios en swagger y cambio de jdk
</commit_message>
<xml_diff>
--- a/documentacion.docx
+++ b/documentacion.docx
@@ -16,655 +16,6 @@
           <w:bCs/>
           <w:szCs w:val="24"/>
         </w:rPr>
-        <w:t>Aplicación de precios</w:t>
-      </w:r>
-    </w:p>
-    <w:p>
-      <w:pPr>
-        <w:rPr>
-          <w:szCs w:val="24"/>
-        </w:rPr>
-      </w:pPr>
-      <w:r>
-        <w:rPr>
-          <w:szCs w:val="24"/>
-        </w:rPr>
-        <w:t xml:space="preserve">El proyecto se centra en el desarrollo del </w:t>
-      </w:r>
-      <w:proofErr w:type="spellStart"/>
-      <w:r>
-        <w:rPr>
-          <w:szCs w:val="24"/>
-        </w:rPr>
-        <w:t>backend</w:t>
-      </w:r>
-      <w:proofErr w:type="spellEnd"/>
-      <w:r>
-        <w:rPr>
-          <w:szCs w:val="24"/>
-        </w:rPr>
-        <w:t xml:space="preserve"> de una plataforma similar a un foro, donde los usuarios pueden compartir y buscar precios favorables de productos que han encontrado en diferentes lugares. Al ingresar a la aplicación, los usuarios pueden ver un listado de los precios publicados. A partir de este listado, es posible buscar publicaciones relacionadas con un producto o lugar específico.</w:t>
-      </w:r>
-    </w:p>
-    <w:p>
-      <w:pPr>
-        <w:rPr>
-          <w:b/>
-          <w:bCs/>
-          <w:szCs w:val="24"/>
-        </w:rPr>
-      </w:pPr>
-      <w:r>
-        <w:rPr>
-          <w:b/>
-          <w:bCs/>
-          <w:szCs w:val="24"/>
-        </w:rPr>
-        <w:t>Motivación</w:t>
-      </w:r>
-    </w:p>
-    <w:p>
-      <w:pPr>
-        <w:rPr>
-          <w:szCs w:val="24"/>
-        </w:rPr>
-      </w:pPr>
-      <w:r>
-        <w:rPr>
-          <w:szCs w:val="24"/>
-        </w:rPr>
-        <w:t xml:space="preserve">Debido a la </w:t>
-      </w:r>
-      <w:r>
-        <w:rPr>
-          <w:szCs w:val="24"/>
-        </w:rPr>
-        <w:t>situación</w:t>
-      </w:r>
-      <w:r>
-        <w:rPr>
-          <w:szCs w:val="24"/>
-        </w:rPr>
-        <w:t xml:space="preserve"> </w:t>
-      </w:r>
-      <w:r>
-        <w:rPr>
-          <w:szCs w:val="24"/>
-        </w:rPr>
-        <w:t>económica</w:t>
-      </w:r>
-      <w:r>
-        <w:rPr>
-          <w:szCs w:val="24"/>
-        </w:rPr>
-        <w:t xml:space="preserve"> </w:t>
-      </w:r>
-      <w:r>
-        <w:rPr>
-          <w:szCs w:val="24"/>
-        </w:rPr>
-        <w:t>y el bajo control de precios</w:t>
-      </w:r>
-      <w:r>
-        <w:rPr>
-          <w:szCs w:val="24"/>
-        </w:rPr>
-        <w:t xml:space="preserve"> </w:t>
-      </w:r>
-      <w:r>
-        <w:rPr>
-          <w:szCs w:val="24"/>
-        </w:rPr>
-        <w:t xml:space="preserve">la gente empieza </w:t>
-      </w:r>
-      <w:r>
-        <w:rPr>
-          <w:szCs w:val="24"/>
-        </w:rPr>
-        <w:t xml:space="preserve">a </w:t>
-      </w:r>
-      <w:r>
-        <w:rPr>
-          <w:szCs w:val="24"/>
-        </w:rPr>
-        <w:t xml:space="preserve">recorrer distintos lugares con el fin de encontrar </w:t>
-      </w:r>
-      <w:r>
-        <w:rPr>
-          <w:szCs w:val="24"/>
-        </w:rPr>
-        <w:t xml:space="preserve">los </w:t>
-      </w:r>
-      <w:r>
-        <w:rPr>
-          <w:szCs w:val="24"/>
-        </w:rPr>
-        <w:t>productos</w:t>
-      </w:r>
-      <w:r>
-        <w:rPr>
-          <w:szCs w:val="24"/>
-        </w:rPr>
-        <w:t xml:space="preserve"> que busca al </w:t>
-      </w:r>
-      <w:r>
-        <w:rPr>
-          <w:szCs w:val="24"/>
-        </w:rPr>
-        <w:t>mejor precio</w:t>
-      </w:r>
-      <w:r>
-        <w:rPr>
-          <w:szCs w:val="24"/>
-        </w:rPr>
-        <w:t xml:space="preserve"> posible</w:t>
-      </w:r>
-      <w:r>
-        <w:rPr>
-          <w:szCs w:val="24"/>
-        </w:rPr>
-        <w:t>.</w:t>
-      </w:r>
-      <w:r>
-        <w:rPr>
-          <w:szCs w:val="24"/>
-        </w:rPr>
-        <w:t xml:space="preserve"> En pueblos y ciudades chicas se suelen crear grupos de Facebook o </w:t>
-      </w:r>
-      <w:proofErr w:type="spellStart"/>
-      <w:r>
-        <w:rPr>
-          <w:szCs w:val="24"/>
-        </w:rPr>
-        <w:t>Whatsapp</w:t>
-      </w:r>
-      <w:proofErr w:type="spellEnd"/>
-      <w:r>
-        <w:rPr>
-          <w:szCs w:val="24"/>
-        </w:rPr>
-        <w:t xml:space="preserve"> donde se comparte precios entre las personas con el fin de ayudarse entre todos. Si bien suele funcionar se puede volver tedioso tanto para los administradores como </w:t>
-      </w:r>
-      <w:r>
-        <w:rPr>
-          <w:szCs w:val="24"/>
-        </w:rPr>
-        <w:t>para los usuarios</w:t>
-      </w:r>
-      <w:r>
-        <w:rPr>
-          <w:szCs w:val="24"/>
-        </w:rPr>
-        <w:t>. La idea de la ap</w:t>
-      </w:r>
-      <w:r>
-        <w:rPr>
-          <w:szCs w:val="24"/>
-        </w:rPr>
-        <w:t>licación</w:t>
-      </w:r>
-      <w:r>
-        <w:rPr>
-          <w:szCs w:val="24"/>
-        </w:rPr>
-        <w:t xml:space="preserve"> es centralizar todas las publicaciones en un solo lugar y dar la posibilidad de aplicar filtros de </w:t>
-      </w:r>
-      <w:r>
-        <w:rPr>
-          <w:szCs w:val="24"/>
-        </w:rPr>
-        <w:t>búsqueda</w:t>
-      </w:r>
-      <w:r>
-        <w:rPr>
-          <w:szCs w:val="24"/>
-        </w:rPr>
-        <w:t xml:space="preserve"> y poder valorar las publicaciones para corroborar la veracidad de las mismas.  </w:t>
-      </w:r>
-      <w:r>
-        <w:rPr>
-          <w:szCs w:val="24"/>
-        </w:rPr>
-        <w:t xml:space="preserve">   </w:t>
-      </w:r>
-    </w:p>
-    <w:p>
-      <w:pPr>
-        <w:rPr>
-          <w:b/>
-          <w:bCs/>
-          <w:szCs w:val="24"/>
-        </w:rPr>
-      </w:pPr>
-      <w:r>
-        <w:rPr>
-          <w:b/>
-          <w:bCs/>
-          <w:szCs w:val="24"/>
-        </w:rPr>
-        <w:t>Surgimiento</w:t>
-      </w:r>
-    </w:p>
-    <w:p>
-      <w:pPr>
-        <w:rPr>
-          <w:szCs w:val="24"/>
-        </w:rPr>
-      </w:pPr>
-      <w:r>
-        <w:rPr>
-          <w:szCs w:val="24"/>
-        </w:rPr>
-        <w:t xml:space="preserve">La idea del proyecto surge de aplicar lo aprendido a lo largo de un curso que realice sobre desarrollo de </w:t>
-      </w:r>
-      <w:proofErr w:type="spellStart"/>
-      <w:r>
-        <w:rPr>
-          <w:szCs w:val="24"/>
-        </w:rPr>
-        <w:t>API’s</w:t>
-      </w:r>
-      <w:proofErr w:type="spellEnd"/>
-      <w:r>
-        <w:rPr>
-          <w:szCs w:val="24"/>
-        </w:rPr>
-        <w:t xml:space="preserve"> con Spring </w:t>
-      </w:r>
-      <w:proofErr w:type="spellStart"/>
-      <w:r>
-        <w:rPr>
-          <w:szCs w:val="24"/>
-        </w:rPr>
-        <w:t>Boot</w:t>
-      </w:r>
-      <w:proofErr w:type="spellEnd"/>
-      <w:r>
-        <w:rPr>
-          <w:szCs w:val="24"/>
-        </w:rPr>
-        <w:t xml:space="preserve"> y poder utilizarlo como portafolio. Algunas de las </w:t>
-      </w:r>
-      <w:r>
-        <w:rPr>
-          <w:szCs w:val="24"/>
-        </w:rPr>
-        <w:t>tecnologías</w:t>
-      </w:r>
-      <w:r>
-        <w:rPr>
-          <w:szCs w:val="24"/>
-        </w:rPr>
-        <w:t xml:space="preserve"> y patrones aplicados a lo largo del proyecto fueron las siguientes:</w:t>
-      </w:r>
-    </w:p>
-    <w:p>
-      <w:pPr>
-        <w:pStyle w:val="Prrafodelista"/>
-        <w:numPr>
-          <w:ilvl w:val="0"/>
-          <w:numId w:val="1"/>
-        </w:numPr>
-        <w:rPr>
-          <w:szCs w:val="24"/>
-        </w:rPr>
-      </w:pPr>
-      <w:r>
-        <w:rPr>
-          <w:szCs w:val="24"/>
-        </w:rPr>
-        <w:t>Java 21</w:t>
-      </w:r>
-    </w:p>
-    <w:p>
-      <w:pPr>
-        <w:pStyle w:val="Prrafodelista"/>
-        <w:numPr>
-          <w:ilvl w:val="0"/>
-          <w:numId w:val="1"/>
-        </w:numPr>
-        <w:rPr>
-          <w:szCs w:val="24"/>
-        </w:rPr>
-      </w:pPr>
-      <w:r>
-        <w:rPr>
-          <w:szCs w:val="24"/>
-        </w:rPr>
-        <w:t xml:space="preserve">Framework Spring </w:t>
-      </w:r>
-      <w:proofErr w:type="spellStart"/>
-      <w:r>
-        <w:rPr>
-          <w:szCs w:val="24"/>
-        </w:rPr>
-        <w:t>Boot</w:t>
-      </w:r>
-      <w:proofErr w:type="spellEnd"/>
-    </w:p>
-    <w:p>
-      <w:pPr>
-        <w:pStyle w:val="Prrafodelista"/>
-        <w:numPr>
-          <w:ilvl w:val="0"/>
-          <w:numId w:val="1"/>
-        </w:numPr>
-        <w:rPr>
-          <w:szCs w:val="24"/>
-        </w:rPr>
-      </w:pPr>
-      <w:r>
-        <w:rPr>
-          <w:szCs w:val="24"/>
-        </w:rPr>
-        <w:t>Maven como gestor de dependencias</w:t>
-      </w:r>
-    </w:p>
-    <w:p>
-      <w:pPr>
-        <w:pStyle w:val="Prrafodelista"/>
-        <w:numPr>
-          <w:ilvl w:val="0"/>
-          <w:numId w:val="1"/>
-        </w:numPr>
-        <w:rPr>
-          <w:szCs w:val="24"/>
-        </w:rPr>
-      </w:pPr>
-      <w:r>
-        <w:rPr>
-          <w:szCs w:val="24"/>
-        </w:rPr>
-        <w:t xml:space="preserve">Base de datos </w:t>
-      </w:r>
-      <w:proofErr w:type="spellStart"/>
-      <w:r>
-        <w:rPr>
-          <w:szCs w:val="24"/>
-        </w:rPr>
-        <w:t>mysql</w:t>
-      </w:r>
-      <w:proofErr w:type="spellEnd"/>
-      <w:r>
-        <w:rPr>
-          <w:szCs w:val="24"/>
-        </w:rPr>
-        <w:t xml:space="preserve"> con Wampserver64</w:t>
-      </w:r>
-    </w:p>
-    <w:p>
-      <w:pPr>
-        <w:pStyle w:val="Prrafodelista"/>
-        <w:numPr>
-          <w:ilvl w:val="0"/>
-          <w:numId w:val="1"/>
-        </w:numPr>
-        <w:rPr>
-          <w:szCs w:val="24"/>
-        </w:rPr>
-      </w:pPr>
-      <w:r>
-        <w:rPr>
-          <w:szCs w:val="24"/>
-        </w:rPr>
-        <w:t>Manejo de relaciones con Spring Data JPA (ORM)</w:t>
-      </w:r>
-    </w:p>
-    <w:p>
-      <w:pPr>
-        <w:pStyle w:val="Prrafodelista"/>
-        <w:numPr>
-          <w:ilvl w:val="0"/>
-          <w:numId w:val="1"/>
-        </w:numPr>
-        <w:rPr>
-          <w:szCs w:val="24"/>
-        </w:rPr>
-      </w:pPr>
-      <w:r>
-        <w:rPr>
-          <w:szCs w:val="24"/>
-        </w:rPr>
-        <w:t>Arquitectura multicapas (</w:t>
-      </w:r>
-      <w:proofErr w:type="spellStart"/>
-      <w:r>
-        <w:rPr>
-          <w:szCs w:val="24"/>
-        </w:rPr>
-        <w:t>model</w:t>
-      </w:r>
-      <w:proofErr w:type="spellEnd"/>
-      <w:r>
-        <w:rPr>
-          <w:szCs w:val="24"/>
-        </w:rPr>
-        <w:t xml:space="preserve">, </w:t>
-      </w:r>
-      <w:proofErr w:type="spellStart"/>
-      <w:r>
-        <w:rPr>
-          <w:szCs w:val="24"/>
-        </w:rPr>
-        <w:t>controler</w:t>
-      </w:r>
-      <w:proofErr w:type="spellEnd"/>
-      <w:r>
-        <w:rPr>
-          <w:szCs w:val="24"/>
-        </w:rPr>
-        <w:t xml:space="preserve">, </w:t>
-      </w:r>
-      <w:proofErr w:type="spellStart"/>
-      <w:r>
-        <w:rPr>
-          <w:szCs w:val="24"/>
-        </w:rPr>
-        <w:t>service</w:t>
-      </w:r>
-      <w:proofErr w:type="spellEnd"/>
-      <w:r>
-        <w:rPr>
-          <w:szCs w:val="24"/>
-        </w:rPr>
-        <w:t xml:space="preserve">, </w:t>
-      </w:r>
-      <w:proofErr w:type="spellStart"/>
-      <w:r>
-        <w:rPr>
-          <w:szCs w:val="24"/>
-        </w:rPr>
-        <w:t>repository</w:t>
-      </w:r>
-      <w:proofErr w:type="spellEnd"/>
-      <w:r>
-        <w:rPr>
-          <w:szCs w:val="24"/>
-        </w:rPr>
-        <w:t xml:space="preserve">, </w:t>
-      </w:r>
-      <w:proofErr w:type="spellStart"/>
-      <w:r>
-        <w:rPr>
-          <w:szCs w:val="24"/>
-        </w:rPr>
-        <w:t>etc</w:t>
-      </w:r>
-      <w:proofErr w:type="spellEnd"/>
-      <w:r>
-        <w:rPr>
-          <w:szCs w:val="24"/>
-        </w:rPr>
-        <w:t>)</w:t>
-      </w:r>
-    </w:p>
-    <w:p>
-      <w:pPr>
-        <w:pStyle w:val="Prrafodelista"/>
-        <w:numPr>
-          <w:ilvl w:val="0"/>
-          <w:numId w:val="1"/>
-        </w:numPr>
-        <w:rPr>
-          <w:szCs w:val="24"/>
-        </w:rPr>
-      </w:pPr>
-      <w:r>
-        <w:rPr>
-          <w:szCs w:val="24"/>
-        </w:rPr>
-        <w:t>Patrón DTO para respuestas personalizadas y validaciones</w:t>
-      </w:r>
-    </w:p>
-    <w:p>
-      <w:pPr>
-        <w:pStyle w:val="Prrafodelista"/>
-        <w:numPr>
-          <w:ilvl w:val="0"/>
-          <w:numId w:val="1"/>
-        </w:numPr>
-        <w:rPr>
-          <w:szCs w:val="24"/>
-        </w:rPr>
-      </w:pPr>
-      <w:r>
-        <w:rPr>
-          <w:szCs w:val="24"/>
-        </w:rPr>
-        <w:t>Inyección</w:t>
-      </w:r>
-      <w:r>
-        <w:rPr>
-          <w:szCs w:val="24"/>
-        </w:rPr>
-        <w:t xml:space="preserve"> de dependencias e inversión de control</w:t>
-      </w:r>
-    </w:p>
-    <w:p>
-      <w:pPr>
-        <w:pStyle w:val="Prrafodelista"/>
-        <w:numPr>
-          <w:ilvl w:val="0"/>
-          <w:numId w:val="1"/>
-        </w:numPr>
-        <w:rPr>
-          <w:szCs w:val="24"/>
-        </w:rPr>
-      </w:pPr>
-      <w:r>
-        <w:rPr>
-          <w:szCs w:val="24"/>
-        </w:rPr>
-        <w:t xml:space="preserve">Manejo de excepciones con </w:t>
-      </w:r>
-      <w:r>
-        <w:rPr>
-          <w:szCs w:val="24"/>
-        </w:rPr>
-        <w:t>códigos</w:t>
-      </w:r>
-      <w:r>
-        <w:rPr>
-          <w:szCs w:val="24"/>
-        </w:rPr>
-        <w:t xml:space="preserve"> HTTP y mensajes personalizados</w:t>
-      </w:r>
-    </w:p>
-    <w:p>
-      <w:pPr>
-        <w:pStyle w:val="Prrafodelista"/>
-        <w:numPr>
-          <w:ilvl w:val="0"/>
-          <w:numId w:val="1"/>
-        </w:numPr>
-        <w:rPr>
-          <w:szCs w:val="24"/>
-        </w:rPr>
-      </w:pPr>
-      <w:proofErr w:type="spellStart"/>
-      <w:r>
-        <w:rPr>
-          <w:szCs w:val="24"/>
-        </w:rPr>
-        <w:t>Lombock</w:t>
-      </w:r>
-      <w:proofErr w:type="spellEnd"/>
-      <w:r>
-        <w:rPr>
-          <w:szCs w:val="24"/>
-        </w:rPr>
-        <w:t xml:space="preserve"> para </w:t>
-      </w:r>
-      <w:r>
-        <w:rPr>
-          <w:szCs w:val="24"/>
-        </w:rPr>
-        <w:t>creación</w:t>
-      </w:r>
-      <w:r>
-        <w:rPr>
-          <w:szCs w:val="24"/>
-        </w:rPr>
-        <w:t xml:space="preserve"> de </w:t>
-      </w:r>
-      <w:proofErr w:type="spellStart"/>
-      <w:r>
-        <w:rPr>
-          <w:szCs w:val="24"/>
-        </w:rPr>
-        <w:t>getters</w:t>
-      </w:r>
-      <w:proofErr w:type="spellEnd"/>
-      <w:r>
-        <w:rPr>
-          <w:szCs w:val="24"/>
-        </w:rPr>
-        <w:t xml:space="preserve">, </w:t>
-      </w:r>
-      <w:proofErr w:type="spellStart"/>
-      <w:r>
-        <w:rPr>
-          <w:szCs w:val="24"/>
-        </w:rPr>
-        <w:t>setters</w:t>
-      </w:r>
-      <w:proofErr w:type="spellEnd"/>
-      <w:r>
-        <w:rPr>
-          <w:szCs w:val="24"/>
-        </w:rPr>
-        <w:t xml:space="preserve"> y constructores</w:t>
-      </w:r>
-    </w:p>
-    <w:p>
-      <w:pPr>
-        <w:rPr>
-          <w:szCs w:val="24"/>
-        </w:rPr>
-      </w:pPr>
-    </w:p>
-    <w:p>
-      <w:pPr>
-        <w:rPr>
-          <w:szCs w:val="24"/>
-        </w:rPr>
-      </w:pPr>
-    </w:p>
-    <w:p>
-      <w:pPr>
-        <w:rPr>
-          <w:b/>
-          <w:bCs/>
-          <w:szCs w:val="24"/>
-        </w:rPr>
-      </w:pPr>
-      <w:r>
-        <w:rPr>
-          <w:b/>
-          <w:bCs/>
-          <w:szCs w:val="24"/>
-        </w:rPr>
-        <w:lastRenderedPageBreak/>
         <w:t>Algunos detalles</w:t>
       </w:r>
       <w:r>
@@ -1004,9 +355,9 @@
           <w:szCs w:val="24"/>
         </w:rPr>
         <w:drawing>
-          <wp:inline distT="0" distB="0" distL="0" distR="0" wp14:anchorId="783F236E" wp14:editId="293F3ABC">
-            <wp:extent cx="2572109" cy="2915057"/>
-            <wp:effectExtent l="0" t="0" r="0" b="0"/>
+          <wp:inline distT="0" distB="0" distL="0" distR="0" wp14:anchorId="783F236E" wp14:editId="20C8903A">
+            <wp:extent cx="1574359" cy="1784272"/>
+            <wp:effectExtent l="0" t="0" r="6985" b="6985"/>
             <wp:docPr id="944269338" name="Imagen 1" descr="Interfaz de usuario gráfica, Texto, Aplicación&#10;&#10;Descripción generada automáticamente"/>
             <wp:cNvGraphicFramePr>
               <a:graphicFrameLocks xmlns:a="http://schemas.openxmlformats.org/drawingml/2006/main" noChangeAspect="1"/>
@@ -1027,7 +378,7 @@
                   <pic:spPr>
                     <a:xfrm>
                       <a:off x="0" y="0"/>
-                      <a:ext cx="2572109" cy="2915057"/>
+                      <a:ext cx="1587718" cy="1799412"/>
                     </a:xfrm>
                     <a:prstGeom prst="rect">
                       <a:avLst/>
@@ -1043,34 +394,6 @@
     <w:p>
       <w:pPr>
         <w:rPr>
-          <w:szCs w:val="24"/>
-        </w:rPr>
-      </w:pPr>
-    </w:p>
-    <w:p>
-      <w:pPr>
-        <w:rPr>
-          <w:szCs w:val="24"/>
-        </w:rPr>
-      </w:pPr>
-    </w:p>
-    <w:p>
-      <w:pPr>
-        <w:rPr>
-          <w:szCs w:val="24"/>
-        </w:rPr>
-      </w:pPr>
-    </w:p>
-    <w:p>
-      <w:pPr>
-        <w:rPr>
-          <w:szCs w:val="24"/>
-        </w:rPr>
-      </w:pPr>
-    </w:p>
-    <w:p>
-      <w:pPr>
-        <w:rPr>
           <w:b/>
           <w:bCs/>
           <w:szCs w:val="24"/>
@@ -1239,7 +562,6 @@
           <w:noProof/>
           <w:szCs w:val="24"/>
         </w:rPr>
-        <w:lastRenderedPageBreak/>
         <w:drawing>
           <wp:inline distT="0" distB="0" distL="0" distR="0" wp14:anchorId="096582E2" wp14:editId="51BE45DD">
             <wp:extent cx="3421867" cy="3586039"/>
@@ -1287,6 +609,7 @@
         <w:rPr>
           <w:szCs w:val="24"/>
         </w:rPr>
+        <w:lastRenderedPageBreak/>
         <w:t xml:space="preserve">Para evitar inconsistencias en la base de datos se aplicaron validaciones a cada </w:t>
       </w:r>
       <w:r>
@@ -1368,9 +691,9 @@
           <w:szCs w:val="24"/>
         </w:rPr>
         <w:drawing>
-          <wp:inline distT="0" distB="0" distL="0" distR="0" wp14:anchorId="12FF1B35" wp14:editId="0C8EF1AB">
-            <wp:extent cx="3379305" cy="4022983"/>
-            <wp:effectExtent l="0" t="0" r="0" b="0"/>
+          <wp:inline distT="0" distB="0" distL="0" distR="0" wp14:anchorId="12FF1B35" wp14:editId="02547EA2">
+            <wp:extent cx="3275938" cy="3899927"/>
+            <wp:effectExtent l="0" t="0" r="1270" b="5715"/>
             <wp:docPr id="576688724" name="Imagen 1" descr="Texto&#10;&#10;Descripción generada automáticamente"/>
             <wp:cNvGraphicFramePr>
               <a:graphicFrameLocks xmlns:a="http://schemas.openxmlformats.org/drawingml/2006/main" noChangeAspect="1"/>
@@ -1391,7 +714,7 @@
                   <pic:spPr>
                     <a:xfrm>
                       <a:off x="0" y="0"/>
-                      <a:ext cx="3405214" cy="4053827"/>
+                      <a:ext cx="3302182" cy="3931170"/>
                     </a:xfrm>
                     <a:prstGeom prst="rect">
                       <a:avLst/>
@@ -1418,7 +741,6 @@
           <w:bCs/>
           <w:szCs w:val="24"/>
         </w:rPr>
-        <w:lastRenderedPageBreak/>
         <w:t>Manejo de excepciones</w:t>
       </w:r>
     </w:p>
@@ -1534,13 +856,6 @@
     <w:p>
       <w:pPr>
         <w:rPr>
-          <w:szCs w:val="24"/>
-        </w:rPr>
-      </w:pPr>
-    </w:p>
-    <w:p>
-      <w:pPr>
-        <w:rPr>
           <w:b/>
           <w:bCs/>
           <w:szCs w:val="24"/>
@@ -1553,6 +868,7 @@
           <w:bCs/>
           <w:szCs w:val="24"/>
         </w:rPr>
+        <w:lastRenderedPageBreak/>
         <w:t>Custom</w:t>
       </w:r>
       <w:proofErr w:type="spellEnd"/>
@@ -1693,42 +1009,21 @@
     <w:p>
       <w:pPr>
         <w:rPr>
-          <w:szCs w:val="24"/>
-        </w:rPr>
-      </w:pPr>
-    </w:p>
-    <w:p>
-      <w:pPr>
-        <w:rPr>
-          <w:szCs w:val="24"/>
-        </w:rPr>
-      </w:pPr>
-    </w:p>
-    <w:p>
-      <w:pPr>
-        <w:rPr>
-          <w:szCs w:val="24"/>
-        </w:rPr>
-      </w:pPr>
-    </w:p>
-    <w:p>
-      <w:pPr>
-        <w:rPr>
-          <w:szCs w:val="24"/>
-        </w:rPr>
-      </w:pPr>
-      <w:r>
-        <w:rPr>
-          <w:szCs w:val="24"/>
-        </w:rPr>
-        <w:t xml:space="preserve"> </w:t>
-      </w:r>
-      <w:r>
-        <w:rPr>
-          <w:szCs w:val="24"/>
-        </w:rPr>
-        <w:t xml:space="preserve">   </w:t>
-      </w:r>
+          <w:b/>
+          <w:bCs/>
+          <w:szCs w:val="24"/>
+        </w:rPr>
+      </w:pPr>
+      <w:proofErr w:type="spellStart"/>
+      <w:r>
+        <w:rPr>
+          <w:b/>
+          <w:bCs/>
+          <w:szCs w:val="24"/>
+        </w:rPr>
+        <w:t>Endpoints</w:t>
+      </w:r>
+      <w:proofErr w:type="spellEnd"/>
     </w:p>
     <w:p>
       <w:pPr>
@@ -1739,207 +1034,58 @@
           <w:szCs w:val="36"/>
         </w:rPr>
       </w:pPr>
-    </w:p>
-    <w:p>
-      <w:pPr>
-        <w:rPr>
-          <w:b/>
-          <w:bCs/>
-          <w:sz w:val="44"/>
-          <w:szCs w:val="44"/>
-        </w:rPr>
-      </w:pPr>
-      <w:proofErr w:type="spellStart"/>
-      <w:r>
-        <w:rPr>
-          <w:b/>
-          <w:bCs/>
-          <w:sz w:val="44"/>
-          <w:szCs w:val="44"/>
-        </w:rPr>
-        <w:lastRenderedPageBreak/>
-        <w:t>Endpoints</w:t>
-      </w:r>
-      <w:proofErr w:type="spellEnd"/>
-    </w:p>
-    <w:p>
-      <w:pPr>
-        <w:rPr>
-          <w:szCs w:val="24"/>
-        </w:rPr>
-      </w:pPr>
-      <w:r>
-        <w:rPr>
-          <w:szCs w:val="24"/>
-        </w:rPr>
-        <w:t>La ruta principal para acceder a cualquier recurso es http://localhost:8080/api/precios</w:t>
-      </w:r>
-    </w:p>
-    <w:p>
-      <w:pPr>
+      <w:r>
         <w:rPr>
           <w:b/>
           <w:bCs/>
           <w:sz w:val="36"/>
           <w:szCs w:val="36"/>
         </w:rPr>
-      </w:pPr>
-      <w:r>
+        <w:drawing>
+          <wp:inline distT="0" distB="0" distL="0" distR="0" wp14:anchorId="40FCB2BD" wp14:editId="29BD046F">
+            <wp:extent cx="5400040" cy="1155065"/>
+            <wp:effectExtent l="0" t="0" r="0" b="6985"/>
+            <wp:docPr id="11375052" name="Imagen 1" descr="Patrón de fondo&#10;&#10;Descripción generada automáticamente"/>
+            <wp:cNvGraphicFramePr>
+              <a:graphicFrameLocks xmlns:a="http://schemas.openxmlformats.org/drawingml/2006/main" noChangeAspect="1"/>
+            </wp:cNvGraphicFramePr>
+            <a:graphic xmlns:a="http://schemas.openxmlformats.org/drawingml/2006/main">
+              <a:graphicData uri="http://schemas.openxmlformats.org/drawingml/2006/picture">
+                <pic:pic xmlns:pic="http://schemas.openxmlformats.org/drawingml/2006/picture">
+                  <pic:nvPicPr>
+                    <pic:cNvPr id="11375052" name="Imagen 1" descr="Patrón de fondo&#10;&#10;Descripción generada automáticamente"/>
+                    <pic:cNvPicPr/>
+                  </pic:nvPicPr>
+                  <pic:blipFill>
+                    <a:blip r:embed="rId13"/>
+                    <a:stretch>
+                      <a:fillRect/>
+                    </a:stretch>
+                  </pic:blipFill>
+                  <pic:spPr>
+                    <a:xfrm>
+                      <a:off x="0" y="0"/>
+                      <a:ext cx="5400040" cy="1155065"/>
+                    </a:xfrm>
+                    <a:prstGeom prst="rect">
+                      <a:avLst/>
+                    </a:prstGeom>
+                  </pic:spPr>
+                </pic:pic>
+              </a:graphicData>
+            </a:graphic>
+          </wp:inline>
+        </w:drawing>
+      </w:r>
+    </w:p>
+    <w:p>
+      <w:pPr>
         <w:rPr>
           <w:b/>
           <w:bCs/>
           <w:sz w:val="36"/>
           <w:szCs w:val="36"/>
         </w:rPr>
-        <w:t>Post</w:t>
-      </w:r>
-    </w:p>
-    <w:p>
-      <w:r>
-        <w:t>Crear: /posts/crear</w:t>
-      </w:r>
-      <w:r>
-        <w:t xml:space="preserve"> | POST</w:t>
-      </w:r>
-    </w:p>
-    <w:p>
-      <w:r>
-        <w:t>Borrar: /posts/eliminar/id</w:t>
-      </w:r>
-      <w:r>
-        <w:t xml:space="preserve"> |DELETE</w:t>
-      </w:r>
-    </w:p>
-    <w:p>
-      <w:r>
-        <w:t>Editar: /posts/editar/id</w:t>
-      </w:r>
-      <w:r>
-        <w:t xml:space="preserve"> | UPDATE</w:t>
-      </w:r>
-    </w:p>
-    <w:p>
-      <w:r>
-        <w:t>Buscar: /posts/id</w:t>
-      </w:r>
-      <w:r>
-        <w:t xml:space="preserve"> | GET</w:t>
-      </w:r>
-    </w:p>
-    <w:p>
-      <w:r>
-        <w:t>Todos: /posts</w:t>
-      </w:r>
-      <w:r>
-        <w:t xml:space="preserve"> | GET</w:t>
-      </w:r>
-    </w:p>
-    <w:p>
-      <w:r>
-        <w:t>Posts de un usuario: /posts/usuario/</w:t>
-      </w:r>
-      <w:proofErr w:type="spellStart"/>
-      <w:r>
-        <w:t>id</w:t>
-      </w:r>
-      <w:r>
-        <w:t>_usuario</w:t>
-      </w:r>
-      <w:proofErr w:type="spellEnd"/>
-      <w:r>
-        <w:t xml:space="preserve"> | GET</w:t>
-      </w:r>
-    </w:p>
-    <w:p>
-      <w:r>
-        <w:t>Posts de un producto: /posts/producto/</w:t>
-      </w:r>
-      <w:proofErr w:type="spellStart"/>
-      <w:r>
-        <w:t>id</w:t>
-      </w:r>
-      <w:r>
-        <w:t>_prodcuto</w:t>
-      </w:r>
-      <w:proofErr w:type="spellEnd"/>
-      <w:r>
-        <w:t xml:space="preserve"> | GET</w:t>
-      </w:r>
-    </w:p>
-    <w:p>
-      <w:pPr>
-        <w:rPr>
-          <w:b/>
-          <w:bCs/>
-        </w:rPr>
-      </w:pPr>
-      <w:r>
-        <w:t xml:space="preserve">Posts de una </w:t>
-      </w:r>
-      <w:proofErr w:type="spellStart"/>
-      <w:r>
-        <w:t>categoria</w:t>
-      </w:r>
-      <w:proofErr w:type="spellEnd"/>
-      <w:r>
-        <w:t>: /posts/</w:t>
-      </w:r>
-      <w:proofErr w:type="spellStart"/>
-      <w:r>
-        <w:t>categoria</w:t>
-      </w:r>
-      <w:proofErr w:type="spellEnd"/>
-      <w:r>
-        <w:t>/</w:t>
-      </w:r>
-      <w:proofErr w:type="spellStart"/>
-      <w:r>
-        <w:t>id_categoria</w:t>
-      </w:r>
-      <w:proofErr w:type="spellEnd"/>
-      <w:r>
-        <w:t xml:space="preserve"> </w:t>
-      </w:r>
-      <w:r>
-        <w:rPr>
-          <w:b/>
-          <w:bCs/>
-        </w:rPr>
-        <w:t>???</w:t>
-      </w:r>
-    </w:p>
-    <w:p>
-      <w:r>
-        <w:t>Posts de un local: /posts/local/</w:t>
-      </w:r>
-      <w:proofErr w:type="spellStart"/>
-      <w:r>
-        <w:t>id_local</w:t>
-      </w:r>
-      <w:proofErr w:type="spellEnd"/>
-      <w:r>
-        <w:t xml:space="preserve"> | GET</w:t>
-      </w:r>
-    </w:p>
-    <w:p>
-      <w:r>
-        <w:t>Buscar posts: /posts/</w:t>
-      </w:r>
-      <w:proofErr w:type="spellStart"/>
-      <w:r>
-        <w:t>búsqueda?atributo</w:t>
-      </w:r>
-      <w:proofErr w:type="spellEnd"/>
-      <w:r>
-        <w:t>=””&amp;buscar=”” | GET</w:t>
-      </w:r>
-    </w:p>
-    <w:p>
-      <w:pPr>
-        <w:rPr>
-          <w:b/>
-          <w:bCs/>
-        </w:rPr>
       </w:pPr>
       <w:r>
         <w:rPr>
@@ -1948,32 +1094,41 @@
           <w:sz w:val="36"/>
           <w:szCs w:val="36"/>
         </w:rPr>
-        <w:t>Usuarios</w:t>
-      </w:r>
-    </w:p>
-    <w:p>
-      <w:r>
-        <w:t>Crear: /usuarios/crear | POST</w:t>
-      </w:r>
-    </w:p>
-    <w:p>
-      <w:r>
-        <w:t>Borrar: /usuarios/eliminar/id |DELETE</w:t>
-      </w:r>
-    </w:p>
-    <w:p>
-      <w:r>
-        <w:t>Editar: /usuarios/editar/id | UPDATE</w:t>
-      </w:r>
-    </w:p>
-    <w:p>
-      <w:r>
-        <w:t>Buscar: /usuarios/id | GET</w:t>
-      </w:r>
-    </w:p>
-    <w:p>
-      <w:r>
-        <w:t>Todos: /usuarios | GET</w:t>
+        <w:drawing>
+          <wp:inline distT="0" distB="0" distL="0" distR="0" wp14:anchorId="111DFE9D" wp14:editId="12EA0A04">
+            <wp:extent cx="5400040" cy="1148080"/>
+            <wp:effectExtent l="0" t="0" r="0" b="0"/>
+            <wp:docPr id="2144538894" name="Imagen 1" descr="Patrón de fondo&#10;&#10;Descripción generada automáticamente"/>
+            <wp:cNvGraphicFramePr>
+              <a:graphicFrameLocks xmlns:a="http://schemas.openxmlformats.org/drawingml/2006/main" noChangeAspect="1"/>
+            </wp:cNvGraphicFramePr>
+            <a:graphic xmlns:a="http://schemas.openxmlformats.org/drawingml/2006/main">
+              <a:graphicData uri="http://schemas.openxmlformats.org/drawingml/2006/picture">
+                <pic:pic xmlns:pic="http://schemas.openxmlformats.org/drawingml/2006/picture">
+                  <pic:nvPicPr>
+                    <pic:cNvPr id="2144538894" name="Imagen 1" descr="Patrón de fondo&#10;&#10;Descripción generada automáticamente"/>
+                    <pic:cNvPicPr/>
+                  </pic:nvPicPr>
+                  <pic:blipFill>
+                    <a:blip r:embed="rId14"/>
+                    <a:stretch>
+                      <a:fillRect/>
+                    </a:stretch>
+                  </pic:blipFill>
+                  <pic:spPr>
+                    <a:xfrm>
+                      <a:off x="0" y="0"/>
+                      <a:ext cx="5400040" cy="1148080"/>
+                    </a:xfrm>
+                    <a:prstGeom prst="rect">
+                      <a:avLst/>
+                    </a:prstGeom>
+                  </pic:spPr>
+                </pic:pic>
+              </a:graphicData>
+            </a:graphic>
+          </wp:inline>
+        </w:drawing>
       </w:r>
     </w:p>
     <w:p>
@@ -1992,32 +1147,41 @@
           <w:sz w:val="36"/>
           <w:szCs w:val="36"/>
         </w:rPr>
-        <w:t>Productos</w:t>
-      </w:r>
-    </w:p>
-    <w:p>
-      <w:r>
-        <w:t>Crear: /productos/crear | POST</w:t>
-      </w:r>
-    </w:p>
-    <w:p>
-      <w:r>
-        <w:t>Borrar: /productos/eliminar/id |DELETE</w:t>
-      </w:r>
-    </w:p>
-    <w:p>
-      <w:r>
-        <w:t>Editar: /productos/editar/id | UPDATE</w:t>
-      </w:r>
-    </w:p>
-    <w:p>
-      <w:r>
-        <w:t>Buscar: /productos/id | GET</w:t>
-      </w:r>
-    </w:p>
-    <w:p>
-      <w:r>
-        <w:t xml:space="preserve">Todos: /productos | GET </w:t>
+        <w:drawing>
+          <wp:inline distT="0" distB="0" distL="0" distR="0" wp14:anchorId="76561E0B" wp14:editId="4239CC7B">
+            <wp:extent cx="5400040" cy="2404110"/>
+            <wp:effectExtent l="0" t="0" r="0" b="0"/>
+            <wp:docPr id="1996518503" name="Imagen 1" descr="Interfaz de usuario gráfica, Texto, Aplicación, Correo electrónico&#10;&#10;Descripción generada automáticamente"/>
+            <wp:cNvGraphicFramePr>
+              <a:graphicFrameLocks xmlns:a="http://schemas.openxmlformats.org/drawingml/2006/main" noChangeAspect="1"/>
+            </wp:cNvGraphicFramePr>
+            <a:graphic xmlns:a="http://schemas.openxmlformats.org/drawingml/2006/main">
+              <a:graphicData uri="http://schemas.openxmlformats.org/drawingml/2006/picture">
+                <pic:pic xmlns:pic="http://schemas.openxmlformats.org/drawingml/2006/picture">
+                  <pic:nvPicPr>
+                    <pic:cNvPr id="1996518503" name="Imagen 1" descr="Interfaz de usuario gráfica, Texto, Aplicación, Correo electrónico&#10;&#10;Descripción generada automáticamente"/>
+                    <pic:cNvPicPr/>
+                  </pic:nvPicPr>
+                  <pic:blipFill>
+                    <a:blip r:embed="rId15"/>
+                    <a:stretch>
+                      <a:fillRect/>
+                    </a:stretch>
+                  </pic:blipFill>
+                  <pic:spPr>
+                    <a:xfrm>
+                      <a:off x="0" y="0"/>
+                      <a:ext cx="5400040" cy="2404110"/>
+                    </a:xfrm>
+                    <a:prstGeom prst="rect">
+                      <a:avLst/>
+                    </a:prstGeom>
+                  </pic:spPr>
+                </pic:pic>
+              </a:graphicData>
+            </a:graphic>
+          </wp:inline>
+        </w:drawing>
       </w:r>
     </w:p>
     <w:p>
@@ -2029,219 +1193,112 @@
           <w:szCs w:val="36"/>
         </w:rPr>
       </w:pPr>
-      <w:r>
+    </w:p>
+    <w:p>
+      <w:pPr>
         <w:rPr>
           <w:b/>
           <w:bCs/>
           <w:sz w:val="36"/>
           <w:szCs w:val="36"/>
         </w:rPr>
-        <w:t>Categorías</w:t>
-      </w:r>
-    </w:p>
-    <w:p>
-      <w:r>
-        <w:t>Crear: /</w:t>
-      </w:r>
-      <w:proofErr w:type="spellStart"/>
-      <w:r>
-        <w:t>categorias</w:t>
-      </w:r>
-      <w:proofErr w:type="spellEnd"/>
-      <w:r>
-        <w:t>/crear | POST</w:t>
-      </w:r>
-    </w:p>
-    <w:p>
-      <w:r>
-        <w:t>Borrar: /</w:t>
-      </w:r>
-      <w:proofErr w:type="spellStart"/>
-      <w:r>
-        <w:t>categorias</w:t>
-      </w:r>
-      <w:proofErr w:type="spellEnd"/>
-      <w:r>
-        <w:t>/eliminar/id |DELETE</w:t>
-      </w:r>
-    </w:p>
-    <w:p>
-      <w:r>
-        <w:t>Editar: /</w:t>
-      </w:r>
-      <w:proofErr w:type="spellStart"/>
-      <w:r>
-        <w:t>categorias</w:t>
-      </w:r>
-      <w:proofErr w:type="spellEnd"/>
-      <w:r>
-        <w:t>/editar/id | UPDATE</w:t>
-      </w:r>
-    </w:p>
-    <w:p>
-      <w:r>
-        <w:lastRenderedPageBreak/>
-        <w:t>Buscar: /</w:t>
-      </w:r>
-      <w:proofErr w:type="spellStart"/>
-      <w:r>
-        <w:t>categorias</w:t>
-      </w:r>
-      <w:proofErr w:type="spellEnd"/>
-      <w:r>
-        <w:t>/id | GET</w:t>
-      </w:r>
-    </w:p>
-    <w:p>
-      <w:r>
-        <w:t>Todos: /</w:t>
-      </w:r>
-      <w:proofErr w:type="spellStart"/>
-      <w:r>
-        <w:t>categorias</w:t>
-      </w:r>
-      <w:proofErr w:type="spellEnd"/>
-      <w:r>
-        <w:t xml:space="preserve"> | GET </w:t>
-      </w:r>
-    </w:p>
-    <w:p/>
-    <w:p>
-      <w:pPr>
+      </w:pPr>
+      <w:r>
         <w:rPr>
           <w:b/>
           <w:bCs/>
           <w:sz w:val="36"/>
           <w:szCs w:val="36"/>
         </w:rPr>
-      </w:pPr>
-      <w:r>
+        <w:lastRenderedPageBreak/>
+        <w:drawing>
+          <wp:inline distT="0" distB="0" distL="0" distR="0" wp14:anchorId="6CA1A5DB" wp14:editId="2663F6FD">
+            <wp:extent cx="5400040" cy="2419985"/>
+            <wp:effectExtent l="0" t="0" r="0" b="0"/>
+            <wp:docPr id="954779349" name="Imagen 1" descr="Interfaz de usuario gráfica, Aplicación, Correo electrónico&#10;&#10;Descripción generada automáticamente"/>
+            <wp:cNvGraphicFramePr>
+              <a:graphicFrameLocks xmlns:a="http://schemas.openxmlformats.org/drawingml/2006/main" noChangeAspect="1"/>
+            </wp:cNvGraphicFramePr>
+            <a:graphic xmlns:a="http://schemas.openxmlformats.org/drawingml/2006/main">
+              <a:graphicData uri="http://schemas.openxmlformats.org/drawingml/2006/picture">
+                <pic:pic xmlns:pic="http://schemas.openxmlformats.org/drawingml/2006/picture">
+                  <pic:nvPicPr>
+                    <pic:cNvPr id="954779349" name="Imagen 1" descr="Interfaz de usuario gráfica, Aplicación, Correo electrónico&#10;&#10;Descripción generada automáticamente"/>
+                    <pic:cNvPicPr/>
+                  </pic:nvPicPr>
+                  <pic:blipFill>
+                    <a:blip r:embed="rId16"/>
+                    <a:stretch>
+                      <a:fillRect/>
+                    </a:stretch>
+                  </pic:blipFill>
+                  <pic:spPr>
+                    <a:xfrm>
+                      <a:off x="0" y="0"/>
+                      <a:ext cx="5400040" cy="2419985"/>
+                    </a:xfrm>
+                    <a:prstGeom prst="rect">
+                      <a:avLst/>
+                    </a:prstGeom>
+                  </pic:spPr>
+                </pic:pic>
+              </a:graphicData>
+            </a:graphic>
+          </wp:inline>
+        </w:drawing>
+      </w:r>
+    </w:p>
+    <w:p>
+      <w:pPr>
         <w:rPr>
           <w:b/>
           <w:bCs/>
           <w:sz w:val="36"/>
           <w:szCs w:val="36"/>
         </w:rPr>
-        <w:t>Comentarios</w:t>
-      </w:r>
-    </w:p>
-    <w:p>
-      <w:r>
-        <w:t>Crear: /comentarios/crear | POST</w:t>
-      </w:r>
-    </w:p>
-    <w:p>
-      <w:r>
-        <w:t>Borrar: /comentarios/eliminar/id |DELETE</w:t>
-      </w:r>
-    </w:p>
-    <w:p>
-      <w:r>
-        <w:t>Editar: /comentarios/editar/id | UPDATE</w:t>
-      </w:r>
-    </w:p>
-    <w:p>
-      <w:r>
-        <w:t>Buscar: /comentarios/id | GET</w:t>
-      </w:r>
-    </w:p>
-    <w:p>
-      <w:r>
-        <w:t xml:space="preserve">Todos: /comentarios | GET </w:t>
-      </w:r>
-    </w:p>
-    <w:p>
-      <w:r>
-        <w:t>Comentarios de un post: /comentarios/post/</w:t>
-      </w:r>
-      <w:proofErr w:type="spellStart"/>
-      <w:r>
-        <w:t>id_post</w:t>
-      </w:r>
-      <w:proofErr w:type="spellEnd"/>
-    </w:p>
-    <w:p>
-      <w:pPr>
+      </w:pPr>
+      <w:r>
         <w:rPr>
           <w:b/>
           <w:bCs/>
           <w:sz w:val="36"/>
           <w:szCs w:val="36"/>
         </w:rPr>
-      </w:pPr>
-      <w:r>
-        <w:rPr>
-          <w:b/>
-          <w:bCs/>
-          <w:sz w:val="36"/>
-          <w:szCs w:val="36"/>
-        </w:rPr>
-        <w:t>Locales</w:t>
-      </w:r>
-    </w:p>
-    <w:p>
-      <w:r>
-        <w:t>Crear: /</w:t>
-      </w:r>
-      <w:proofErr w:type="spellStart"/>
-      <w:r>
-        <w:t>locals</w:t>
-      </w:r>
-      <w:proofErr w:type="spellEnd"/>
-      <w:r>
-        <w:t>/crear | POST</w:t>
-      </w:r>
-    </w:p>
-    <w:p>
-      <w:r>
-        <w:t>Borrar: /</w:t>
-      </w:r>
-      <w:proofErr w:type="spellStart"/>
-      <w:r>
-        <w:t>locals</w:t>
-      </w:r>
-      <w:proofErr w:type="spellEnd"/>
-      <w:r>
-        <w:t>/eliminar/id |DELETE</w:t>
-      </w:r>
-    </w:p>
-    <w:p>
-      <w:r>
-        <w:t>Editar: /</w:t>
-      </w:r>
-      <w:proofErr w:type="spellStart"/>
-      <w:r>
-        <w:t>locals</w:t>
-      </w:r>
-      <w:proofErr w:type="spellEnd"/>
-      <w:r>
-        <w:t>/editar/id | UPDATE</w:t>
-      </w:r>
-    </w:p>
-    <w:p>
-      <w:r>
-        <w:t>Buscar: /</w:t>
-      </w:r>
-      <w:proofErr w:type="spellStart"/>
-      <w:r>
-        <w:t>locals</w:t>
-      </w:r>
-      <w:proofErr w:type="spellEnd"/>
-      <w:r>
-        <w:t>/id | GET</w:t>
-      </w:r>
-    </w:p>
-    <w:p>
-      <w:r>
-        <w:t>Todos: /</w:t>
-      </w:r>
-      <w:proofErr w:type="spellStart"/>
-      <w:r>
-        <w:t>locals</w:t>
-      </w:r>
-      <w:proofErr w:type="spellEnd"/>
-      <w:r>
-        <w:t xml:space="preserve"> | GET </w:t>
+        <w:drawing>
+          <wp:inline distT="0" distB="0" distL="0" distR="0" wp14:anchorId="708A4A02" wp14:editId="31ED4F36">
+            <wp:extent cx="5400040" cy="1151890"/>
+            <wp:effectExtent l="0" t="0" r="0" b="0"/>
+            <wp:docPr id="96868285" name="Imagen 1" descr="Interfaz de usuario gráfica, Aplicación&#10;&#10;Descripción generada automáticamente"/>
+            <wp:cNvGraphicFramePr>
+              <a:graphicFrameLocks xmlns:a="http://schemas.openxmlformats.org/drawingml/2006/main" noChangeAspect="1"/>
+            </wp:cNvGraphicFramePr>
+            <a:graphic xmlns:a="http://schemas.openxmlformats.org/drawingml/2006/main">
+              <a:graphicData uri="http://schemas.openxmlformats.org/drawingml/2006/picture">
+                <pic:pic xmlns:pic="http://schemas.openxmlformats.org/drawingml/2006/picture">
+                  <pic:nvPicPr>
+                    <pic:cNvPr id="96868285" name="Imagen 1" descr="Interfaz de usuario gráfica, Aplicación&#10;&#10;Descripción generada automáticamente"/>
+                    <pic:cNvPicPr/>
+                  </pic:nvPicPr>
+                  <pic:blipFill>
+                    <a:blip r:embed="rId17"/>
+                    <a:stretch>
+                      <a:fillRect/>
+                    </a:stretch>
+                  </pic:blipFill>
+                  <pic:spPr>
+                    <a:xfrm>
+                      <a:off x="0" y="0"/>
+                      <a:ext cx="5400040" cy="1151890"/>
+                    </a:xfrm>
+                    <a:prstGeom prst="rect">
+                      <a:avLst/>
+                    </a:prstGeom>
+                  </pic:spPr>
+                </pic:pic>
+              </a:graphicData>
+            </a:graphic>
+          </wp:inline>
+        </w:drawing>
       </w:r>
     </w:p>
     <w:p>

</xml_diff>

<commit_message>
Cambios en readme y documentacion
</commit_message>
<xml_diff>
--- a/documentacion.docx
+++ b/documentacion.docx
@@ -5,34 +5,81 @@
     <w:p>
       <w:pPr>
         <w:rPr>
-          <w:b/>
-          <w:bCs/>
-          <w:szCs w:val="24"/>
-        </w:rPr>
-      </w:pPr>
-      <w:r>
-        <w:rPr>
-          <w:b/>
-          <w:bCs/>
-          <w:szCs w:val="24"/>
-        </w:rPr>
-        <w:t>Algunos detalles</w:t>
-      </w:r>
-      <w:r>
-        <w:rPr>
-          <w:b/>
-          <w:bCs/>
-          <w:szCs w:val="24"/>
-        </w:rPr>
-        <w:t xml:space="preserve"> sobre la i</w:t>
-      </w:r>
-      <w:r>
-        <w:rPr>
-          <w:b/>
-          <w:bCs/>
-          <w:szCs w:val="24"/>
-        </w:rPr>
-        <w:t>mplementación</w:t>
+          <w:szCs w:val="24"/>
+        </w:rPr>
+      </w:pPr>
+      <w:r>
+        <w:rPr>
+          <w:szCs w:val="24"/>
+        </w:rPr>
+        <w:t>Como el proyecto es para usar como portafolio la idea de este documento es mostrar</w:t>
+      </w:r>
+      <w:r>
+        <w:rPr>
+          <w:szCs w:val="24"/>
+        </w:rPr>
+        <w:t xml:space="preserve"> </w:t>
+      </w:r>
+      <w:r>
+        <w:rPr>
+          <w:szCs w:val="24"/>
+        </w:rPr>
+        <w:t xml:space="preserve">algunos detalles y características sobre la implementación. También al final del documento se muestran desde </w:t>
+      </w:r>
+      <w:proofErr w:type="spellStart"/>
+      <w:r>
+        <w:rPr>
+          <w:szCs w:val="24"/>
+        </w:rPr>
+        <w:t>swagger</w:t>
+      </w:r>
+      <w:proofErr w:type="spellEnd"/>
+      <w:r>
+        <w:rPr>
+          <w:szCs w:val="24"/>
+        </w:rPr>
+        <w:t xml:space="preserve"> los </w:t>
+      </w:r>
+      <w:proofErr w:type="spellStart"/>
+      <w:r>
+        <w:rPr>
+          <w:szCs w:val="24"/>
+        </w:rPr>
+        <w:t>endpoints</w:t>
+      </w:r>
+      <w:proofErr w:type="spellEnd"/>
+      <w:r>
+        <w:rPr>
+          <w:szCs w:val="24"/>
+        </w:rPr>
+        <w:t xml:space="preserve"> creados y se muestran alguna</w:t>
+      </w:r>
+      <w:r>
+        <w:rPr>
+          <w:szCs w:val="24"/>
+        </w:rPr>
+        <w:t>s</w:t>
+      </w:r>
+      <w:r>
+        <w:rPr>
+          <w:szCs w:val="24"/>
+        </w:rPr>
+        <w:t xml:space="preserve"> pruebas realizadas sobre la API.</w:t>
+      </w:r>
+    </w:p>
+    <w:p>
+      <w:pPr>
+        <w:rPr>
+          <w:szCs w:val="24"/>
+        </w:rPr>
+      </w:pPr>
+      <w:r>
+        <w:rPr>
+          <w:b/>
+          <w:bCs/>
+          <w:szCs w:val="24"/>
+        </w:rPr>
+        <w:t xml:space="preserve">  </w:t>
       </w:r>
     </w:p>
     <w:p>
@@ -267,34 +314,6 @@
     <w:p>
       <w:pPr>
         <w:rPr>
-          <w:szCs w:val="24"/>
-        </w:rPr>
-      </w:pPr>
-    </w:p>
-    <w:p>
-      <w:pPr>
-        <w:rPr>
-          <w:szCs w:val="24"/>
-        </w:rPr>
-      </w:pPr>
-    </w:p>
-    <w:p>
-      <w:pPr>
-        <w:rPr>
-          <w:szCs w:val="24"/>
-        </w:rPr>
-      </w:pPr>
-    </w:p>
-    <w:p>
-      <w:pPr>
-        <w:rPr>
-          <w:szCs w:val="24"/>
-        </w:rPr>
-      </w:pPr>
-    </w:p>
-    <w:p>
-      <w:pPr>
-        <w:rPr>
           <w:b/>
           <w:bCs/>
           <w:szCs w:val="24"/>
@@ -1306,8 +1325,753 @@
         <w:rPr>
           <w:b/>
           <w:bCs/>
-          <w:sz w:val="36"/>
-          <w:szCs w:val="36"/>
+          <w:szCs w:val="24"/>
+        </w:rPr>
+      </w:pPr>
+      <w:r>
+        <w:rPr>
+          <w:b/>
+          <w:bCs/>
+          <w:szCs w:val="24"/>
+        </w:rPr>
+        <w:t>Test para agregar un usuario</w:t>
+      </w:r>
+    </w:p>
+    <w:p>
+      <w:pPr>
+        <w:rPr>
+          <w:szCs w:val="24"/>
+        </w:rPr>
+      </w:pPr>
+      <w:r>
+        <w:rPr>
+          <w:szCs w:val="24"/>
+        </w:rPr>
+        <w:t>A continuación, se muestran las validaciones al hacer un post.</w:t>
+      </w:r>
+    </w:p>
+    <w:p>
+      <w:pPr>
+        <w:rPr>
+          <w:b/>
+          <w:bCs/>
+          <w:szCs w:val="24"/>
+        </w:rPr>
+      </w:pPr>
+      <w:r>
+        <w:rPr>
+          <w:b/>
+          <w:bCs/>
+          <w:szCs w:val="24"/>
+        </w:rPr>
+        <w:drawing>
+          <wp:inline distT="0" distB="0" distL="0" distR="0" wp14:anchorId="01CD14B4" wp14:editId="339FE029">
+            <wp:extent cx="3429479" cy="3048425"/>
+            <wp:effectExtent l="0" t="0" r="0" b="0"/>
+            <wp:docPr id="162575012" name="Imagen 1" descr="Interfaz de usuario gráfica, Texto, Aplicación&#10;&#10;Descripción generada automáticamente"/>
+            <wp:cNvGraphicFramePr>
+              <a:graphicFrameLocks xmlns:a="http://schemas.openxmlformats.org/drawingml/2006/main" noChangeAspect="1"/>
+            </wp:cNvGraphicFramePr>
+            <a:graphic xmlns:a="http://schemas.openxmlformats.org/drawingml/2006/main">
+              <a:graphicData uri="http://schemas.openxmlformats.org/drawingml/2006/picture">
+                <pic:pic xmlns:pic="http://schemas.openxmlformats.org/drawingml/2006/picture">
+                  <pic:nvPicPr>
+                    <pic:cNvPr id="162575012" name="Imagen 1" descr="Interfaz de usuario gráfica, Texto, Aplicación&#10;&#10;Descripción generada automáticamente"/>
+                    <pic:cNvPicPr/>
+                  </pic:nvPicPr>
+                  <pic:blipFill>
+                    <a:blip r:embed="rId18"/>
+                    <a:stretch>
+                      <a:fillRect/>
+                    </a:stretch>
+                  </pic:blipFill>
+                  <pic:spPr>
+                    <a:xfrm>
+                      <a:off x="0" y="0"/>
+                      <a:ext cx="3429479" cy="3048425"/>
+                    </a:xfrm>
+                    <a:prstGeom prst="rect">
+                      <a:avLst/>
+                    </a:prstGeom>
+                  </pic:spPr>
+                </pic:pic>
+              </a:graphicData>
+            </a:graphic>
+          </wp:inline>
+        </w:drawing>
+      </w:r>
+    </w:p>
+    <w:p>
+      <w:pPr>
+        <w:rPr>
+          <w:b/>
+          <w:bCs/>
+          <w:szCs w:val="24"/>
+        </w:rPr>
+      </w:pPr>
+      <w:r>
+        <w:rPr>
+          <w:b/>
+          <w:bCs/>
+          <w:szCs w:val="24"/>
+        </w:rPr>
+        <w:drawing>
+          <wp:inline distT="0" distB="0" distL="0" distR="0" wp14:anchorId="0C2B5DFA" wp14:editId="76C103DA">
+            <wp:extent cx="4391638" cy="1295581"/>
+            <wp:effectExtent l="0" t="0" r="0" b="0"/>
+            <wp:docPr id="1087058450" name="Imagen 1" descr="Texto, Aplicación, Chat o mensaje de texto&#10;&#10;Descripción generada automáticamente"/>
+            <wp:cNvGraphicFramePr>
+              <a:graphicFrameLocks xmlns:a="http://schemas.openxmlformats.org/drawingml/2006/main" noChangeAspect="1"/>
+            </wp:cNvGraphicFramePr>
+            <a:graphic xmlns:a="http://schemas.openxmlformats.org/drawingml/2006/main">
+              <a:graphicData uri="http://schemas.openxmlformats.org/drawingml/2006/picture">
+                <pic:pic xmlns:pic="http://schemas.openxmlformats.org/drawingml/2006/picture">
+                  <pic:nvPicPr>
+                    <pic:cNvPr id="1087058450" name="Imagen 1" descr="Texto, Aplicación, Chat o mensaje de texto&#10;&#10;Descripción generada automáticamente"/>
+                    <pic:cNvPicPr/>
+                  </pic:nvPicPr>
+                  <pic:blipFill>
+                    <a:blip r:embed="rId19"/>
+                    <a:stretch>
+                      <a:fillRect/>
+                    </a:stretch>
+                  </pic:blipFill>
+                  <pic:spPr>
+                    <a:xfrm>
+                      <a:off x="0" y="0"/>
+                      <a:ext cx="4391638" cy="1295581"/>
+                    </a:xfrm>
+                    <a:prstGeom prst="rect">
+                      <a:avLst/>
+                    </a:prstGeom>
+                  </pic:spPr>
+                </pic:pic>
+              </a:graphicData>
+            </a:graphic>
+          </wp:inline>
+        </w:drawing>
+      </w:r>
+    </w:p>
+    <w:p>
+      <w:pPr>
+        <w:rPr>
+          <w:szCs w:val="24"/>
+        </w:rPr>
+      </w:pPr>
+      <w:r>
+        <w:rPr>
+          <w:szCs w:val="24"/>
+        </w:rPr>
+        <w:lastRenderedPageBreak/>
+        <w:t>Ahora se agrega un usuario que respeta todas las reglas</w:t>
+      </w:r>
+      <w:r>
+        <w:rPr>
+          <w:szCs w:val="24"/>
+        </w:rPr>
+        <w:t>.</w:t>
+      </w:r>
+    </w:p>
+    <w:p>
+      <w:pPr>
+        <w:rPr>
+          <w:b/>
+          <w:bCs/>
+          <w:szCs w:val="24"/>
+        </w:rPr>
+      </w:pPr>
+      <w:r>
+        <w:rPr>
+          <w:b/>
+          <w:bCs/>
+          <w:szCs w:val="24"/>
+        </w:rPr>
+        <w:drawing>
+          <wp:inline distT="0" distB="0" distL="0" distR="0" wp14:anchorId="2E3220EE" wp14:editId="494F4EB9">
+            <wp:extent cx="2617738" cy="2409246"/>
+            <wp:effectExtent l="0" t="0" r="0" b="0"/>
+            <wp:docPr id="1635516302" name="Imagen 1" descr="Interfaz de usuario gráfica, Texto, Aplicación&#10;&#10;Descripción generada automáticamente"/>
+            <wp:cNvGraphicFramePr>
+              <a:graphicFrameLocks xmlns:a="http://schemas.openxmlformats.org/drawingml/2006/main" noChangeAspect="1"/>
+            </wp:cNvGraphicFramePr>
+            <a:graphic xmlns:a="http://schemas.openxmlformats.org/drawingml/2006/main">
+              <a:graphicData uri="http://schemas.openxmlformats.org/drawingml/2006/picture">
+                <pic:pic xmlns:pic="http://schemas.openxmlformats.org/drawingml/2006/picture">
+                  <pic:nvPicPr>
+                    <pic:cNvPr id="1635516302" name="Imagen 1" descr="Interfaz de usuario gráfica, Texto, Aplicación&#10;&#10;Descripción generada automáticamente"/>
+                    <pic:cNvPicPr/>
+                  </pic:nvPicPr>
+                  <pic:blipFill>
+                    <a:blip r:embed="rId20"/>
+                    <a:stretch>
+                      <a:fillRect/>
+                    </a:stretch>
+                  </pic:blipFill>
+                  <pic:spPr>
+                    <a:xfrm>
+                      <a:off x="0" y="0"/>
+                      <a:ext cx="2659429" cy="2447617"/>
+                    </a:xfrm>
+                    <a:prstGeom prst="rect">
+                      <a:avLst/>
+                    </a:prstGeom>
+                  </pic:spPr>
+                </pic:pic>
+              </a:graphicData>
+            </a:graphic>
+          </wp:inline>
+        </w:drawing>
+      </w:r>
+    </w:p>
+    <w:p>
+      <w:pPr>
+        <w:rPr>
+          <w:b/>
+          <w:bCs/>
+          <w:szCs w:val="24"/>
+        </w:rPr>
+      </w:pPr>
+      <w:r>
+        <w:rPr>
+          <w:b/>
+          <w:bCs/>
+          <w:szCs w:val="24"/>
+        </w:rPr>
+        <w:drawing>
+          <wp:inline distT="0" distB="0" distL="0" distR="0" wp14:anchorId="315C5500" wp14:editId="3E35AEC7">
+            <wp:extent cx="2057687" cy="1295581"/>
+            <wp:effectExtent l="0" t="0" r="0" b="0"/>
+            <wp:docPr id="1581248822" name="Imagen 1" descr="Texto&#10;&#10;Descripción generada automáticamente"/>
+            <wp:cNvGraphicFramePr>
+              <a:graphicFrameLocks xmlns:a="http://schemas.openxmlformats.org/drawingml/2006/main" noChangeAspect="1"/>
+            </wp:cNvGraphicFramePr>
+            <a:graphic xmlns:a="http://schemas.openxmlformats.org/drawingml/2006/main">
+              <a:graphicData uri="http://schemas.openxmlformats.org/drawingml/2006/picture">
+                <pic:pic xmlns:pic="http://schemas.openxmlformats.org/drawingml/2006/picture">
+                  <pic:nvPicPr>
+                    <pic:cNvPr id="1581248822" name="Imagen 1" descr="Texto&#10;&#10;Descripción generada automáticamente"/>
+                    <pic:cNvPicPr/>
+                  </pic:nvPicPr>
+                  <pic:blipFill>
+                    <a:blip r:embed="rId21">
+                      <a:extLst>
+                        <a:ext uri="{28A0092B-C50C-407E-A947-70E740481C1C}">
+                          <a14:useLocalDpi xmlns:a14="http://schemas.microsoft.com/office/drawing/2010/main" val="0"/>
+                        </a:ext>
+                      </a:extLst>
+                    </a:blip>
+                    <a:stretch>
+                      <a:fillRect/>
+                    </a:stretch>
+                  </pic:blipFill>
+                  <pic:spPr>
+                    <a:xfrm>
+                      <a:off x="0" y="0"/>
+                      <a:ext cx="2057687" cy="1295581"/>
+                    </a:xfrm>
+                    <a:prstGeom prst="rect">
+                      <a:avLst/>
+                    </a:prstGeom>
+                  </pic:spPr>
+                </pic:pic>
+              </a:graphicData>
+            </a:graphic>
+          </wp:inline>
+        </w:drawing>
+      </w:r>
+    </w:p>
+    <w:p>
+      <w:pPr>
+        <w:rPr>
+          <w:szCs w:val="24"/>
+        </w:rPr>
+      </w:pPr>
+      <w:r>
+        <w:rPr>
+          <w:szCs w:val="24"/>
+        </w:rPr>
+        <w:t>Se intenta agregar un usuario con un mail que ya esta en la base de datos</w:t>
+      </w:r>
+    </w:p>
+    <w:p>
+      <w:pPr>
+        <w:rPr>
+          <w:szCs w:val="24"/>
+        </w:rPr>
+      </w:pPr>
+      <w:r>
+        <w:rPr>
+          <w:b/>
+          <w:bCs/>
+          <w:szCs w:val="24"/>
+        </w:rPr>
+        <w:drawing>
+          <wp:inline distT="0" distB="0" distL="0" distR="0" wp14:anchorId="54F45F0B" wp14:editId="3DEF1E56">
+            <wp:extent cx="3277057" cy="2962688"/>
+            <wp:effectExtent l="0" t="0" r="0" b="9525"/>
+            <wp:docPr id="545270304" name="Imagen 1" descr="Interfaz de usuario gráfica, Texto, Aplicación&#10;&#10;Descripción generada automáticamente"/>
+            <wp:cNvGraphicFramePr>
+              <a:graphicFrameLocks xmlns:a="http://schemas.openxmlformats.org/drawingml/2006/main" noChangeAspect="1"/>
+            </wp:cNvGraphicFramePr>
+            <a:graphic xmlns:a="http://schemas.openxmlformats.org/drawingml/2006/main">
+              <a:graphicData uri="http://schemas.openxmlformats.org/drawingml/2006/picture">
+                <pic:pic xmlns:pic="http://schemas.openxmlformats.org/drawingml/2006/picture">
+                  <pic:nvPicPr>
+                    <pic:cNvPr id="545270304" name="Imagen 1" descr="Interfaz de usuario gráfica, Texto, Aplicación&#10;&#10;Descripción generada automáticamente"/>
+                    <pic:cNvPicPr/>
+                  </pic:nvPicPr>
+                  <pic:blipFill>
+                    <a:blip r:embed="rId22"/>
+                    <a:stretch>
+                      <a:fillRect/>
+                    </a:stretch>
+                  </pic:blipFill>
+                  <pic:spPr>
+                    <a:xfrm>
+                      <a:off x="0" y="0"/>
+                      <a:ext cx="3277057" cy="2962688"/>
+                    </a:xfrm>
+                    <a:prstGeom prst="rect">
+                      <a:avLst/>
+                    </a:prstGeom>
+                  </pic:spPr>
+                </pic:pic>
+              </a:graphicData>
+            </a:graphic>
+          </wp:inline>
+        </w:drawing>
+      </w:r>
+    </w:p>
+    <w:p>
+      <w:pPr>
+        <w:rPr>
+          <w:b/>
+          <w:bCs/>
+          <w:szCs w:val="24"/>
+        </w:rPr>
+      </w:pPr>
+      <w:r>
+        <w:rPr>
+          <w:b/>
+          <w:bCs/>
+          <w:szCs w:val="24"/>
+        </w:rPr>
+        <w:drawing>
+          <wp:inline distT="0" distB="0" distL="0" distR="0" wp14:anchorId="3405D4B8" wp14:editId="5EBE6691">
+            <wp:extent cx="3448531" cy="1276528"/>
+            <wp:effectExtent l="0" t="0" r="0" b="0"/>
+            <wp:docPr id="948434743" name="Imagen 1" descr="Texto&#10;&#10;Descripción generada automáticamente"/>
+            <wp:cNvGraphicFramePr>
+              <a:graphicFrameLocks xmlns:a="http://schemas.openxmlformats.org/drawingml/2006/main" noChangeAspect="1"/>
+            </wp:cNvGraphicFramePr>
+            <a:graphic xmlns:a="http://schemas.openxmlformats.org/drawingml/2006/main">
+              <a:graphicData uri="http://schemas.openxmlformats.org/drawingml/2006/picture">
+                <pic:pic xmlns:pic="http://schemas.openxmlformats.org/drawingml/2006/picture">
+                  <pic:nvPicPr>
+                    <pic:cNvPr id="948434743" name="Imagen 1" descr="Texto&#10;&#10;Descripción generada automáticamente"/>
+                    <pic:cNvPicPr/>
+                  </pic:nvPicPr>
+                  <pic:blipFill>
+                    <a:blip r:embed="rId23"/>
+                    <a:stretch>
+                      <a:fillRect/>
+                    </a:stretch>
+                  </pic:blipFill>
+                  <pic:spPr>
+                    <a:xfrm>
+                      <a:off x="0" y="0"/>
+                      <a:ext cx="3448531" cy="1276528"/>
+                    </a:xfrm>
+                    <a:prstGeom prst="rect">
+                      <a:avLst/>
+                    </a:prstGeom>
+                  </pic:spPr>
+                </pic:pic>
+              </a:graphicData>
+            </a:graphic>
+          </wp:inline>
+        </w:drawing>
+      </w:r>
+    </w:p>
+    <w:p>
+      <w:pPr>
+        <w:rPr>
+          <w:b/>
+          <w:bCs/>
+          <w:szCs w:val="24"/>
+        </w:rPr>
+      </w:pPr>
+      <w:r>
+        <w:rPr>
+          <w:b/>
+          <w:bCs/>
+          <w:szCs w:val="24"/>
+        </w:rPr>
+        <w:lastRenderedPageBreak/>
+        <w:t>Test para agregar un post</w:t>
+      </w:r>
+    </w:p>
+    <w:p>
+      <w:pPr>
+        <w:rPr>
+          <w:szCs w:val="24"/>
+        </w:rPr>
+      </w:pPr>
+      <w:r>
+        <w:rPr>
+          <w:szCs w:val="24"/>
+        </w:rPr>
+        <w:t>A la hora de agregar un post deben existir todas las demás relaciones como el local, el usuario, el producto y la categoría. Si una de ellas no existe lanza una excepción.</w:t>
+      </w:r>
+    </w:p>
+    <w:p>
+      <w:pPr>
+        <w:rPr>
+          <w:szCs w:val="24"/>
+        </w:rPr>
+      </w:pPr>
+      <w:r>
+        <w:rPr>
+          <w:szCs w:val="24"/>
+        </w:rPr>
+        <w:drawing>
+          <wp:inline distT="0" distB="0" distL="0" distR="0" wp14:anchorId="5FF87441" wp14:editId="5990BCA6">
+            <wp:extent cx="2972215" cy="4124901"/>
+            <wp:effectExtent l="0" t="0" r="0" b="9525"/>
+            <wp:docPr id="2076734076" name="Imagen 1" descr="Interfaz de usuario gráfica, Texto, Aplicación&#10;&#10;Descripción generada automáticamente"/>
+            <wp:cNvGraphicFramePr>
+              <a:graphicFrameLocks xmlns:a="http://schemas.openxmlformats.org/drawingml/2006/main" noChangeAspect="1"/>
+            </wp:cNvGraphicFramePr>
+            <a:graphic xmlns:a="http://schemas.openxmlformats.org/drawingml/2006/main">
+              <a:graphicData uri="http://schemas.openxmlformats.org/drawingml/2006/picture">
+                <pic:pic xmlns:pic="http://schemas.openxmlformats.org/drawingml/2006/picture">
+                  <pic:nvPicPr>
+                    <pic:cNvPr id="2076734076" name="Imagen 1" descr="Interfaz de usuario gráfica, Texto, Aplicación&#10;&#10;Descripción generada automáticamente"/>
+                    <pic:cNvPicPr/>
+                  </pic:nvPicPr>
+                  <pic:blipFill>
+                    <a:blip r:embed="rId24"/>
+                    <a:stretch>
+                      <a:fillRect/>
+                    </a:stretch>
+                  </pic:blipFill>
+                  <pic:spPr>
+                    <a:xfrm>
+                      <a:off x="0" y="0"/>
+                      <a:ext cx="2972215" cy="4124901"/>
+                    </a:xfrm>
+                    <a:prstGeom prst="rect">
+                      <a:avLst/>
+                    </a:prstGeom>
+                  </pic:spPr>
+                </pic:pic>
+              </a:graphicData>
+            </a:graphic>
+          </wp:inline>
+        </w:drawing>
+      </w:r>
+    </w:p>
+    <w:p>
+      <w:pPr>
+        <w:rPr>
+          <w:szCs w:val="24"/>
+        </w:rPr>
+      </w:pPr>
+      <w:r>
+        <w:rPr>
+          <w:szCs w:val="24"/>
+        </w:rPr>
+        <w:drawing>
+          <wp:inline distT="0" distB="0" distL="0" distR="0" wp14:anchorId="1789993F" wp14:editId="14C8D670">
+            <wp:extent cx="3648584" cy="1257475"/>
+            <wp:effectExtent l="0" t="0" r="9525" b="0"/>
+            <wp:docPr id="83942626" name="Imagen 1" descr="Texto, Chat o mensaje de texto&#10;&#10;Descripción generada automáticamente"/>
+            <wp:cNvGraphicFramePr>
+              <a:graphicFrameLocks xmlns:a="http://schemas.openxmlformats.org/drawingml/2006/main" noChangeAspect="1"/>
+            </wp:cNvGraphicFramePr>
+            <a:graphic xmlns:a="http://schemas.openxmlformats.org/drawingml/2006/main">
+              <a:graphicData uri="http://schemas.openxmlformats.org/drawingml/2006/picture">
+                <pic:pic xmlns:pic="http://schemas.openxmlformats.org/drawingml/2006/picture">
+                  <pic:nvPicPr>
+                    <pic:cNvPr id="83942626" name="Imagen 1" descr="Texto, Chat o mensaje de texto&#10;&#10;Descripción generada automáticamente"/>
+                    <pic:cNvPicPr/>
+                  </pic:nvPicPr>
+                  <pic:blipFill>
+                    <a:blip r:embed="rId25"/>
+                    <a:stretch>
+                      <a:fillRect/>
+                    </a:stretch>
+                  </pic:blipFill>
+                  <pic:spPr>
+                    <a:xfrm>
+                      <a:off x="0" y="0"/>
+                      <a:ext cx="3648584" cy="1257475"/>
+                    </a:xfrm>
+                    <a:prstGeom prst="rect">
+                      <a:avLst/>
+                    </a:prstGeom>
+                  </pic:spPr>
+                </pic:pic>
+              </a:graphicData>
+            </a:graphic>
+          </wp:inline>
+        </w:drawing>
+      </w:r>
+    </w:p>
+    <w:p>
+      <w:pPr>
+        <w:rPr>
+          <w:szCs w:val="24"/>
+        </w:rPr>
+      </w:pPr>
+      <w:r>
+        <w:rPr>
+          <w:szCs w:val="24"/>
+        </w:rPr>
+        <w:t>Si se agrega un post donde las relaciones existen</w:t>
+      </w:r>
+    </w:p>
+    <w:p>
+      <w:pPr>
+        <w:rPr>
+          <w:szCs w:val="24"/>
+        </w:rPr>
+      </w:pPr>
+      <w:r>
+        <w:rPr>
+          <w:szCs w:val="24"/>
+        </w:rPr>
+        <w:lastRenderedPageBreak/>
+        <w:drawing>
+          <wp:inline distT="0" distB="0" distL="0" distR="0" wp14:anchorId="2F06E337" wp14:editId="36477C03">
+            <wp:extent cx="2991267" cy="4124901"/>
+            <wp:effectExtent l="0" t="0" r="0" b="9525"/>
+            <wp:docPr id="358474189" name="Imagen 1" descr="Interfaz de usuario gráfica, Texto, Aplicación&#10;&#10;Descripción generada automáticamente"/>
+            <wp:cNvGraphicFramePr>
+              <a:graphicFrameLocks xmlns:a="http://schemas.openxmlformats.org/drawingml/2006/main" noChangeAspect="1"/>
+            </wp:cNvGraphicFramePr>
+            <a:graphic xmlns:a="http://schemas.openxmlformats.org/drawingml/2006/main">
+              <a:graphicData uri="http://schemas.openxmlformats.org/drawingml/2006/picture">
+                <pic:pic xmlns:pic="http://schemas.openxmlformats.org/drawingml/2006/picture">
+                  <pic:nvPicPr>
+                    <pic:cNvPr id="358474189" name="Imagen 1" descr="Interfaz de usuario gráfica, Texto, Aplicación&#10;&#10;Descripción generada automáticamente"/>
+                    <pic:cNvPicPr/>
+                  </pic:nvPicPr>
+                  <pic:blipFill>
+                    <a:blip r:embed="rId26"/>
+                    <a:stretch>
+                      <a:fillRect/>
+                    </a:stretch>
+                  </pic:blipFill>
+                  <pic:spPr>
+                    <a:xfrm>
+                      <a:off x="0" y="0"/>
+                      <a:ext cx="2991267" cy="4124901"/>
+                    </a:xfrm>
+                    <a:prstGeom prst="rect">
+                      <a:avLst/>
+                    </a:prstGeom>
+                  </pic:spPr>
+                </pic:pic>
+              </a:graphicData>
+            </a:graphic>
+          </wp:inline>
+        </w:drawing>
+      </w:r>
+    </w:p>
+    <w:p>
+      <w:pPr>
+        <w:rPr>
+          <w:szCs w:val="24"/>
+        </w:rPr>
+      </w:pPr>
+      <w:r>
+        <w:rPr>
+          <w:szCs w:val="24"/>
+        </w:rPr>
+        <w:t>Si bien no nos retorna los datos de las entidades relacionadas el post se crea de manera correcta.</w:t>
+      </w:r>
+    </w:p>
+    <w:p>
+      <w:pPr>
+        <w:rPr>
+          <w:szCs w:val="24"/>
+        </w:rPr>
+      </w:pPr>
+      <w:r>
+        <w:rPr>
+          <w:szCs w:val="24"/>
+        </w:rPr>
+        <w:drawing>
+          <wp:inline distT="0" distB="0" distL="0" distR="0" wp14:anchorId="78100FBD" wp14:editId="1B38C139">
+            <wp:extent cx="2695951" cy="3801005"/>
+            <wp:effectExtent l="0" t="0" r="9525" b="9525"/>
+            <wp:docPr id="143903001" name="Imagen 1" descr="Texto&#10;&#10;Descripción generada automáticamente"/>
+            <wp:cNvGraphicFramePr>
+              <a:graphicFrameLocks xmlns:a="http://schemas.openxmlformats.org/drawingml/2006/main" noChangeAspect="1"/>
+            </wp:cNvGraphicFramePr>
+            <a:graphic xmlns:a="http://schemas.openxmlformats.org/drawingml/2006/main">
+              <a:graphicData uri="http://schemas.openxmlformats.org/drawingml/2006/picture">
+                <pic:pic xmlns:pic="http://schemas.openxmlformats.org/drawingml/2006/picture">
+                  <pic:nvPicPr>
+                    <pic:cNvPr id="143903001" name="Imagen 1" descr="Texto&#10;&#10;Descripción generada automáticamente"/>
+                    <pic:cNvPicPr/>
+                  </pic:nvPicPr>
+                  <pic:blipFill>
+                    <a:blip r:embed="rId27"/>
+                    <a:stretch>
+                      <a:fillRect/>
+                    </a:stretch>
+                  </pic:blipFill>
+                  <pic:spPr>
+                    <a:xfrm>
+                      <a:off x="0" y="0"/>
+                      <a:ext cx="2695951" cy="3801005"/>
+                    </a:xfrm>
+                    <a:prstGeom prst="rect">
+                      <a:avLst/>
+                    </a:prstGeom>
+                  </pic:spPr>
+                </pic:pic>
+              </a:graphicData>
+            </a:graphic>
+          </wp:inline>
+        </w:drawing>
+      </w:r>
+    </w:p>
+    <w:p>
+      <w:pPr>
+        <w:rPr>
+          <w:szCs w:val="24"/>
+        </w:rPr>
+      </w:pPr>
+    </w:p>
+    <w:p>
+      <w:pPr>
+        <w:rPr>
+          <w:szCs w:val="24"/>
+        </w:rPr>
+      </w:pPr>
+      <w:r>
+        <w:rPr>
+          <w:szCs w:val="24"/>
+        </w:rPr>
+        <w:lastRenderedPageBreak/>
+        <w:t xml:space="preserve">Si hacemos un </w:t>
+      </w:r>
+      <w:proofErr w:type="spellStart"/>
+      <w:r>
+        <w:rPr>
+          <w:szCs w:val="24"/>
+        </w:rPr>
+        <w:t>get</w:t>
+      </w:r>
+      <w:proofErr w:type="spellEnd"/>
+      <w:r>
+        <w:rPr>
+          <w:szCs w:val="24"/>
+        </w:rPr>
+        <w:t xml:space="preserve"> del post con id 4</w:t>
+      </w:r>
+    </w:p>
+    <w:p>
+      <w:pPr>
+        <w:rPr>
+          <w:szCs w:val="24"/>
+        </w:rPr>
+      </w:pPr>
+      <w:r>
+        <w:rPr>
+          <w:szCs w:val="24"/>
+        </w:rPr>
+        <w:drawing>
+          <wp:inline distT="0" distB="0" distL="0" distR="0" wp14:anchorId="235A5A6C" wp14:editId="5C4B9FA6">
+            <wp:extent cx="4515480" cy="2143424"/>
+            <wp:effectExtent l="0" t="0" r="0" b="9525"/>
+            <wp:docPr id="1604422206" name="Imagen 1" descr="Interfaz de usuario gráfica, Aplicación&#10;&#10;Descripción generada automáticamente"/>
+            <wp:cNvGraphicFramePr>
+              <a:graphicFrameLocks xmlns:a="http://schemas.openxmlformats.org/drawingml/2006/main" noChangeAspect="1"/>
+            </wp:cNvGraphicFramePr>
+            <a:graphic xmlns:a="http://schemas.openxmlformats.org/drawingml/2006/main">
+              <a:graphicData uri="http://schemas.openxmlformats.org/drawingml/2006/picture">
+                <pic:pic xmlns:pic="http://schemas.openxmlformats.org/drawingml/2006/picture">
+                  <pic:nvPicPr>
+                    <pic:cNvPr id="1604422206" name="Imagen 1" descr="Interfaz de usuario gráfica, Aplicación&#10;&#10;Descripción generada automáticamente"/>
+                    <pic:cNvPicPr/>
+                  </pic:nvPicPr>
+                  <pic:blipFill>
+                    <a:blip r:embed="rId28"/>
+                    <a:stretch>
+                      <a:fillRect/>
+                    </a:stretch>
+                  </pic:blipFill>
+                  <pic:spPr>
+                    <a:xfrm>
+                      <a:off x="0" y="0"/>
+                      <a:ext cx="4515480" cy="2143424"/>
+                    </a:xfrm>
+                    <a:prstGeom prst="rect">
+                      <a:avLst/>
+                    </a:prstGeom>
+                  </pic:spPr>
+                </pic:pic>
+              </a:graphicData>
+            </a:graphic>
+          </wp:inline>
+        </w:drawing>
+      </w:r>
+    </w:p>
+    <w:p>
+      <w:pPr>
+        <w:rPr>
+          <w:szCs w:val="24"/>
+        </w:rPr>
+      </w:pPr>
+      <w:r>
+        <w:rPr>
+          <w:szCs w:val="24"/>
+        </w:rPr>
+        <w:drawing>
+          <wp:inline distT="0" distB="0" distL="0" distR="0" wp14:anchorId="30336D91" wp14:editId="3FFF16E3">
+            <wp:extent cx="2619741" cy="3820058"/>
+            <wp:effectExtent l="0" t="0" r="9525" b="0"/>
+            <wp:docPr id="884257329" name="Imagen 1" descr="Texto&#10;&#10;Descripción generada automáticamente"/>
+            <wp:cNvGraphicFramePr>
+              <a:graphicFrameLocks xmlns:a="http://schemas.openxmlformats.org/drawingml/2006/main" noChangeAspect="1"/>
+            </wp:cNvGraphicFramePr>
+            <a:graphic xmlns:a="http://schemas.openxmlformats.org/drawingml/2006/main">
+              <a:graphicData uri="http://schemas.openxmlformats.org/drawingml/2006/picture">
+                <pic:pic xmlns:pic="http://schemas.openxmlformats.org/drawingml/2006/picture">
+                  <pic:nvPicPr>
+                    <pic:cNvPr id="884257329" name="Imagen 1" descr="Texto&#10;&#10;Descripción generada automáticamente"/>
+                    <pic:cNvPicPr/>
+                  </pic:nvPicPr>
+                  <pic:blipFill>
+                    <a:blip r:embed="rId29"/>
+                    <a:stretch>
+                      <a:fillRect/>
+                    </a:stretch>
+                  </pic:blipFill>
+                  <pic:spPr>
+                    <a:xfrm>
+                      <a:off x="0" y="0"/>
+                      <a:ext cx="2619741" cy="3820058"/>
+                    </a:xfrm>
+                    <a:prstGeom prst="rect">
+                      <a:avLst/>
+                    </a:prstGeom>
+                  </pic:spPr>
+                </pic:pic>
+              </a:graphicData>
+            </a:graphic>
+          </wp:inline>
+        </w:drawing>
+      </w:r>
+    </w:p>
+    <w:p>
+      <w:pPr>
+        <w:rPr>
+          <w:szCs w:val="24"/>
         </w:rPr>
       </w:pPr>
     </w:p>

</xml_diff>